<commit_message>
added V2 authentication conversion into markdown
</commit_message>
<xml_diff>
--- a/3.1/OWASP Application Security Verification Standard en.docx
+++ b/3.1/OWASP Application Security Verification Standard en.docx
@@ -18,7 +18,7 @@
           <wp:inline>
             <wp:extent cx="5727700" cy="2031229"/>
             <wp:effectExtent b="0" l="0" r="0" t="0"/>
-            <wp:docPr descr="" id="1" name="Picture"/>
+            <wp:docPr descr="OWASP LOGO" title="" id="1" name="Picture"/>
             <a:graphic>
               <a:graphicData uri="http://schemas.openxmlformats.org/drawingml/2006/picture">
                 <pic:pic>
@@ -166,7 +166,7 @@
           <wp:inline>
             <wp:extent cx="1109472" cy="402336"/>
             <wp:effectExtent b="0" l="0" r="0" t="0"/>
-            <wp:docPr descr="" id="1" name="Picture"/>
+            <wp:docPr descr="license" title="" id="1" name="Picture"/>
             <a:graphic>
               <a:graphicData uri="http://schemas.openxmlformats.org/drawingml/2006/picture">
                 <pic:pic>
@@ -647,38 +647,176 @@
         <w:t xml:space="preserve">Below we provide industry-specific guidance regarding recommended ASVS levels. Although some unique criteria and some differences in threats exist for each industry, a common theme throughout all industry segments is that opportunistic attackers will look for any easily exploitable vulnerable applications, which is why ASVS Level 1 is recommended for all applications regardless of industry. This is a suggested starting point to manage the easiest to find risks. Organizations are strongly encouraged to look more deeply at their unique risk characteristics based on the nature of their business. At the other end of the spectrum is ASVS Level 3, which is reserved for those cases that might endanger human safety or when a full application breach could severely impact the organization.</w:t>
       </w:r>
     </w:p>
-    <w:p>
-      <w:pPr>
-        <w:pStyle w:val="BodyText"/>
-      </w:pPr>
-      <w:r>
-        <w:t xml:space="preserve">| Industry | Threat Profile | L1 Recommendation | L2 Recommendation | L3 Recommendation |</w:t>
-      </w:r>
-      <w:r>
-        <w:br w:type="textWrapping"/>
-      </w:r>
-      <w:r>
-        <w:t xml:space="preserve">| -- | -- | -- | -- | -- |</w:t>
-      </w:r>
-      <w:r>
-        <w:br w:type="textWrapping"/>
-      </w:r>
-      <w:r>
-        <w:t xml:space="preserve">| Finance and Insurance | Although this segment will experience attempts from opportunistic attackers, it is often viewed as a high value target by motivated attackers and attacks are often financially motivated. Commonly, attackers are looking for sensitive data or account credentials that can be used to commit fraud or to benefit directly by leveraging money movement functionality built into applications. Techniques often include stolen credentials, application-level attacks, and social engineering. Some major compliance considerations include Payment Card Industry Data Security Standard (PCI DSS),Gramm Leech Bliley Act and</w:t>
-      </w:r>
-      <w:r>
-        <w:br w:type="textWrapping"/>
-      </w:r>
-      <w:r>
-        <w:t xml:space="preserve">Sarbanes-Oxley Act (SOX). | Although this segment will experience attempts from opportunistic attackers, it is often viewed as a high value target by motivated attackers and attacks are often financially motivated. Commonly, attackers are looking for sensitive data or account credentials that can be used to commit fraud or to benefit directly by leveraging money movement functionality built into applications. Techniques often include stolen credentials, application-level attacks, and social engineering. Some major compliance considerations include Payment Card Industry Data Security Standard (PCI DSS),Gramm Leech Bliley Act and</w:t>
-      </w:r>
-      <w:r>
-        <w:br w:type="textWrapping"/>
-      </w:r>
-      <w:r>
-        <w:t xml:space="preserve">Sarbanes-Oxley Act (SOX). All network accessible applications. | Applications that contain sensitive information like credit card numbers, personal information, that can move limited amounts of money in limited ways. Examples include:</w:t>
-      </w:r>
-    </w:p>
+    <w:tbl>
+      <w:tblPr>
+        <w:tblStyle w:val="TableNormal"/>
+        <w:tblW w:type="pct" w:w="0.0"/>
+        <w:tblLook w:firstRow="1"/>
+      </w:tblPr>
+      <w:tblGrid/>
+      <w:tr>
+        <w:trPr>
+          <w:cnfStyle w:firstRow="1"/>
+        </w:trPr>
+        <w:tc>
+          <w:tcPr>
+            <w:tcBorders>
+              <w:bottom w:val="single"/>
+            </w:tcBorders>
+            <w:vAlign w:val="bottom"/>
+          </w:tcPr>
+          <w:p>
+            <w:pPr>
+              <w:pStyle w:val="Compact"/>
+              <w:jc w:val="left"/>
+            </w:pPr>
+            <w:r>
+              <w:t xml:space="preserve">Industry</w:t>
+            </w:r>
+          </w:p>
+        </w:tc>
+        <w:tc>
+          <w:tcPr>
+            <w:tcBorders>
+              <w:bottom w:val="single"/>
+            </w:tcBorders>
+            <w:vAlign w:val="bottom"/>
+          </w:tcPr>
+          <w:p>
+            <w:pPr>
+              <w:pStyle w:val="Compact"/>
+              <w:jc w:val="left"/>
+            </w:pPr>
+            <w:r>
+              <w:t xml:space="preserve">Threat Profile</w:t>
+            </w:r>
+          </w:p>
+        </w:tc>
+        <w:tc>
+          <w:tcPr>
+            <w:tcBorders>
+              <w:bottom w:val="single"/>
+            </w:tcBorders>
+            <w:vAlign w:val="bottom"/>
+          </w:tcPr>
+          <w:p>
+            <w:pPr>
+              <w:pStyle w:val="Compact"/>
+              <w:jc w:val="left"/>
+            </w:pPr>
+            <w:r>
+              <w:t xml:space="preserve">L1 Recommendation</w:t>
+            </w:r>
+          </w:p>
+        </w:tc>
+        <w:tc>
+          <w:tcPr>
+            <w:tcBorders>
+              <w:bottom w:val="single"/>
+            </w:tcBorders>
+            <w:vAlign w:val="bottom"/>
+          </w:tcPr>
+          <w:p>
+            <w:pPr>
+              <w:pStyle w:val="Compact"/>
+              <w:jc w:val="left"/>
+            </w:pPr>
+            <w:r>
+              <w:t xml:space="preserve">L2 Recommendation</w:t>
+            </w:r>
+          </w:p>
+        </w:tc>
+        <w:tc>
+          <w:tcPr>
+            <w:tcBorders>
+              <w:bottom w:val="single"/>
+            </w:tcBorders>
+            <w:vAlign w:val="bottom"/>
+          </w:tcPr>
+          <w:p>
+            <w:pPr>
+              <w:pStyle w:val="Compact"/>
+              <w:jc w:val="left"/>
+            </w:pPr>
+            <w:r>
+              <w:t xml:space="preserve">L3 Recommendation</w:t>
+            </w:r>
+          </w:p>
+        </w:tc>
+      </w:tr>
+      <w:tr>
+        <w:tc>
+          <w:p>
+            <w:pPr>
+              <w:pStyle w:val="Compact"/>
+              <w:jc w:val="left"/>
+            </w:pPr>
+            <w:r>
+              <w:t xml:space="preserve">Finance and Insurance</w:t>
+            </w:r>
+          </w:p>
+        </w:tc>
+        <w:tc>
+          <w:p>
+            <w:pPr>
+              <w:pStyle w:val="Compact"/>
+              <w:jc w:val="left"/>
+            </w:pPr>
+            <w:r>
+              <w:t xml:space="preserve">Although this segment will experience attempts from opportunistic attackers, it is often viewed as a high value target by motivated attackers and attacks are often financially motivated. Commonly, attackers are looking for sensitive data or account credentials that can be used to commit fraud or to benefit directly by leveraging money movement functionality built into applications. Techniques often include stolen credentials, application-level attacks, and social engineering. Some major compliance considerations include Payment Card Industry Data Security Standard (PCI DSS),Gramm Leech Bliley Act and</w:t>
+            </w:r>
+          </w:p>
+        </w:tc>
+      </w:tr>
+      <w:tr>
+        <w:tc>
+          <w:p>
+            <w:pPr>
+              <w:pStyle w:val="Compact"/>
+              <w:jc w:val="left"/>
+            </w:pPr>
+            <w:r>
+              <w:t xml:space="preserve">Sarbanes-Oxley Act (SOX).</w:t>
+            </w:r>
+          </w:p>
+        </w:tc>
+        <w:tc>
+          <w:p>
+            <w:pPr>
+              <w:pStyle w:val="Compact"/>
+              <w:jc w:val="left"/>
+            </w:pPr>
+            <w:r>
+              <w:t xml:space="preserve">Although this segment will experience attempts from opportunistic attackers, it is often viewed as a high value target by motivated attackers and attacks are often financially motivated. Commonly, attackers are looking for sensitive data or account credentials that can be used to commit fraud or to benefit directly by leveraging money movement functionality built into applications. Techniques often include stolen credentials, application-level attacks, and social engineering. Some major compliance considerations include Payment Card Industry Data Security Standard (PCI DSS),Gramm Leech Bliley Act and</w:t>
+            </w:r>
+          </w:p>
+        </w:tc>
+      </w:tr>
+      <w:tr>
+        <w:tc>
+          <w:p>
+            <w:pPr>
+              <w:pStyle w:val="Compact"/>
+              <w:jc w:val="left"/>
+            </w:pPr>
+            <w:r>
+              <w:t xml:space="preserve">Sarbanes-Oxley Act (SOX). All network accessible applications.</w:t>
+            </w:r>
+          </w:p>
+        </w:tc>
+        <w:tc>
+          <w:p>
+            <w:pPr>
+              <w:pStyle w:val="Compact"/>
+              <w:jc w:val="left"/>
+            </w:pPr>
+            <w:r>
+              <w:t xml:space="preserve">Applications that contain sensitive information like credit card numbers, personal information, that can move limited amounts of money in limited ways. Examples include:</w:t>
+            </w:r>
+          </w:p>
+        </w:tc>
+      </w:tr>
+    </w:tbl>
     <w:p>
       <w:pPr>
         <w:pStyle w:val="Compact"/>
@@ -1224,7 +1362,9 @@
         </w:tc>
         <w:tc>
           <w:p>
-            <w:pStyle w:val="Compact"/>
+            <w:pPr>
+              <w:pStyle w:val="Compact"/>
+            </w:pPr>
           </w:p>
         </w:tc>
         <w:tc>
@@ -1289,7 +1429,9 @@
         </w:tc>
         <w:tc>
           <w:p>
-            <w:pStyle w:val="Compact"/>
+            <w:pPr>
+              <w:pStyle w:val="Compact"/>
+            </w:pPr>
           </w:p>
         </w:tc>
         <w:tc>
@@ -1354,12 +1496,16 @@
         </w:tc>
         <w:tc>
           <w:p>
-            <w:pStyle w:val="Compact"/>
-          </w:p>
-        </w:tc>
-        <w:tc>
-          <w:p>
-            <w:pStyle w:val="Compact"/>
+            <w:pPr>
+              <w:pStyle w:val="Compact"/>
+            </w:pPr>
+          </w:p>
+        </w:tc>
+        <w:tc>
+          <w:p>
+            <w:pPr>
+              <w:pStyle w:val="Compact"/>
+            </w:pPr>
           </w:p>
         </w:tc>
         <w:tc>
@@ -1413,12 +1559,16 @@
         </w:tc>
         <w:tc>
           <w:p>
-            <w:pStyle w:val="Compact"/>
-          </w:p>
-        </w:tc>
-        <w:tc>
-          <w:p>
-            <w:pStyle w:val="Compact"/>
+            <w:pPr>
+              <w:pStyle w:val="Compact"/>
+            </w:pPr>
+          </w:p>
+        </w:tc>
+        <w:tc>
+          <w:p>
+            <w:pPr>
+              <w:pStyle w:val="Compact"/>
+            </w:pPr>
           </w:p>
         </w:tc>
         <w:tc>
@@ -1472,12 +1622,16 @@
         </w:tc>
         <w:tc>
           <w:p>
-            <w:pStyle w:val="Compact"/>
-          </w:p>
-        </w:tc>
-        <w:tc>
-          <w:p>
-            <w:pStyle w:val="Compact"/>
+            <w:pPr>
+              <w:pStyle w:val="Compact"/>
+            </w:pPr>
+          </w:p>
+        </w:tc>
+        <w:tc>
+          <w:p>
+            <w:pPr>
+              <w:pStyle w:val="Compact"/>
+            </w:pPr>
           </w:p>
         </w:tc>
         <w:tc>
@@ -1531,7 +1685,9 @@
         </w:tc>
         <w:tc>
           <w:p>
-            <w:pStyle w:val="Compact"/>
+            <w:pPr>
+              <w:pStyle w:val="Compact"/>
+            </w:pPr>
           </w:p>
         </w:tc>
         <w:tc>
@@ -1596,7 +1752,9 @@
         </w:tc>
         <w:tc>
           <w:p>
-            <w:pStyle w:val="Compact"/>
+            <w:pPr>
+              <w:pStyle w:val="Compact"/>
+            </w:pPr>
           </w:p>
         </w:tc>
         <w:tc>
@@ -1661,7 +1819,9 @@
         </w:tc>
         <w:tc>
           <w:p>
-            <w:pStyle w:val="Compact"/>
+            <w:pPr>
+              <w:pStyle w:val="Compact"/>
+            </w:pPr>
           </w:p>
         </w:tc>
         <w:tc>
@@ -1726,7 +1886,9 @@
         </w:tc>
         <w:tc>
           <w:p>
-            <w:pStyle w:val="Compact"/>
+            <w:pPr>
+              <w:pStyle w:val="Compact"/>
+            </w:pPr>
           </w:p>
         </w:tc>
         <w:tc>
@@ -1791,7 +1953,9 @@
         </w:tc>
         <w:tc>
           <w:p>
-            <w:pStyle w:val="Compact"/>
+            <w:pPr>
+              <w:pStyle w:val="Compact"/>
+            </w:pPr>
           </w:p>
         </w:tc>
         <w:tc>
@@ -1856,7 +2020,9 @@
         </w:tc>
         <w:tc>
           <w:p>
-            <w:pStyle w:val="Compact"/>
+            <w:pPr>
+              <w:pStyle w:val="Compact"/>
+            </w:pPr>
           </w:p>
         </w:tc>
         <w:tc>
@@ -60140,7 +60306,7 @@
     </w:lvl>
   </w:abstractNum>
   <w:abstractNum w:abstractNumId="990">
-    <w:nsid w:val="35b60b9a"/>
+    <w:nsid w:val="fdd69234"/>
     <w:multiLevelType w:val="multilevel"/>
     <w:lvl w:ilvl="0">
       <w:numFmt w:val="bullet"/>
@@ -60221,7 +60387,7 @@
     </w:lvl>
   </w:abstractNum>
   <w:abstractNum w:abstractNumId="991">
-    <w:nsid w:val="c90f9c0a"/>
+    <w:nsid w:val="323a36e4"/>
     <w:multiLevelType w:val="multilevel"/>
     <w:lvl w:ilvl="0">
       <w:numFmt w:val="bullet"/>

</xml_diff>